<commit_message>
lab_03: report is fixe
</commit_message>
<xml_diff>
--- a/sem_04/lab_03/doc/report.docx
+++ b/sem_04/lab_03/doc/report.docx
@@ -2402,34 +2402,7 @@
         <w:t xml:space="preserve">- </w:t>
       </w:r>
       <w:r>
-        <w:t>и</w:t>
-      </w:r>
-      <w:r>
-        <w:t>зучение принципов построения счетчиков,</w:t>
-      </w:r>
-      <w:r>
-        <w:t xml:space="preserve"> </w:t>
-      </w:r>
-      <w:r>
-        <w:t>овладение методом синтеза синхронных счетчиков,</w:t>
-      </w:r>
-      <w:r>
-        <w:t xml:space="preserve"> </w:t>
-      </w:r>
-      <w:r>
-        <w:t>экспериментальная оценка динамических параметров счетчиков,</w:t>
-      </w:r>
-      <w:r>
-        <w:t xml:space="preserve"> </w:t>
-      </w:r>
-      <w:r>
-        <w:t>изучение способов наращивания разрядности синхронных</w:t>
-      </w:r>
-      <w:r>
-        <w:t xml:space="preserve"> </w:t>
-      </w:r>
-      <w:r>
-        <w:t>счетчиков</w:t>
+        <w:t>изучение принципов построения счетчиков, овладение методом синтеза синхронных счетчиков, экспериментальная оценка динамических параметров счетчиков, изучение способов наращивания разрядности синхронных счетчиков</w:t>
       </w:r>
       <w:r>
         <w:t>.</w:t>
@@ -2533,13 +2506,7 @@
         <w:tab/>
       </w:r>
       <w:r>
-        <w:t>Исследование четырёхразрядного синхронного</w:t>
-      </w:r>
-      <w:r>
-        <w:t xml:space="preserve"> </w:t>
-      </w:r>
-      <w:r>
-        <w:t>суммирующего счётчика с параллельным переносом на Т-триггерах. Проверить работу счётчика</w:t>
+        <w:t>Исследование четырёхразрядного синхронного суммирующего счётчика с параллельным переносом на Т-триггерах. Проверить работу счётчика</w:t>
       </w:r>
     </w:p>
     <w:p>
@@ -2718,34 +2685,7 @@
         <w:t xml:space="preserve">. Схема </w:t>
       </w:r>
       <w:r>
-        <w:t>четырехразряд</w:t>
-      </w:r>
-      <w:r>
-        <w:t>ного</w:t>
-      </w:r>
-      <w:r>
-        <w:t xml:space="preserve"> синхронн</w:t>
-      </w:r>
-      <w:r>
-        <w:t>ого</w:t>
-      </w:r>
-      <w:r>
-        <w:t xml:space="preserve"> суммирую</w:t>
-      </w:r>
-      <w:r>
-        <w:t xml:space="preserve">щего </w:t>
-      </w:r>
-      <w:r>
-        <w:t>счетчик</w:t>
-      </w:r>
-      <w:r>
-        <w:t>а</w:t>
-      </w:r>
-      <w:r>
-        <w:t xml:space="preserve"> с параллельным переносом на Т-триггерах</w:t>
-      </w:r>
-      <w:r>
-        <w:t xml:space="preserve"> (</w:t>
+        <w:t>четырехразрядного синхронного суммирующего счетчика с параллельным переносом на Т-триггерах (</w:t>
       </w:r>
       <w:r>
         <w:t>анализ с помощью одиночных импульсов)</w:t>
@@ -3439,13 +3379,7 @@
         <w:t>-</w:t>
       </w:r>
       <w:r>
-        <w:t>триггеров</w:t>
-      </w:r>
-      <w:r>
-        <w:t xml:space="preserve"> </w:t>
-      </w:r>
-      <w:r>
-        <w:t>(табл.</w:t>
+        <w:t>триггеров (табл.</w:t>
       </w:r>
       <w:r>
         <w:t xml:space="preserve"> </w:t>
@@ -8388,19 +8322,7 @@
         <w:t xml:space="preserve"> с учетом неиспользуемых состояний </w:t>
       </w:r>
       <w:r>
-        <w:t>(</w:t>
-      </w:r>
-      <w:r>
-        <w:t>1010, 1011, 1100, 1101, 1110,</w:t>
-      </w:r>
-      <w:r>
-        <w:t xml:space="preserve"> </w:t>
-      </w:r>
-      <w:r>
-        <w:t>1111</w:t>
-      </w:r>
-      <w:r>
-        <w:t xml:space="preserve">) с помощью метода </w:t>
+        <w:t xml:space="preserve">(1010, 1011, 1100, 1101, 1110, 1111) с помощью метода </w:t>
       </w:r>
       <w:proofErr w:type="spellStart"/>
       <w:r>
@@ -8487,6 +8409,9 @@
         <w:tc>
           <w:tcPr>
             <w:tcW w:w="1696" w:type="dxa"/>
+            <w:tcBorders>
+              <w:tl2br w:val="single" w:sz="4" w:space="0" w:color="auto"/>
+            </w:tcBorders>
           </w:tcPr>
           <w:p>
             <w:pPr>
@@ -9260,6 +9185,9 @@
         <w:tc>
           <w:tcPr>
             <w:tcW w:w="1817" w:type="dxa"/>
+            <w:tcBorders>
+              <w:tl2br w:val="single" w:sz="4" w:space="0" w:color="auto"/>
+            </w:tcBorders>
           </w:tcPr>
           <w:p>
             <w:pPr>
@@ -9999,6 +9927,9 @@
         <w:tc>
           <w:tcPr>
             <w:tcW w:w="1815" w:type="dxa"/>
+            <w:tcBorders>
+              <w:tl2br w:val="single" w:sz="4" w:space="0" w:color="auto"/>
+            </w:tcBorders>
           </w:tcPr>
           <w:p>
             <w:pPr>
@@ -10725,6 +10656,9 @@
         <w:tc>
           <w:tcPr>
             <w:tcW w:w="1810" w:type="dxa"/>
+            <w:tcBorders>
+              <w:tl2br w:val="single" w:sz="4" w:space="0" w:color="auto"/>
+            </w:tcBorders>
           </w:tcPr>
           <w:p>
             <w:pPr>
@@ -14506,25 +14440,7 @@
         <w:pStyle w:val="Textbody"/>
       </w:pPr>
       <w:r>
-        <w:t>Собрать десятичный счётчик, используя элементную базу</w:t>
-      </w:r>
-      <w:r>
-        <w:t xml:space="preserve"> </w:t>
-      </w:r>
-      <w:r>
-        <w:t>приложения Multisim или учебного макета. Установить счётчик в</w:t>
-      </w:r>
-      <w:r>
-        <w:t xml:space="preserve"> </w:t>
-      </w:r>
-      <w:r>
-        <w:t>начальное состояние, подав на установочные входы R</w:t>
-      </w:r>
-      <w:r>
-        <w:t xml:space="preserve"> </w:t>
-      </w:r>
-      <w:r>
-        <w:t>соответствующий сигнал.</w:t>
+        <w:t>Собрать десятичный счётчик, используя элементную базу приложения Multisim или учебного макета. Установить счётчик в начальное состояние, подав на установочные входы R соответствующий сигнал.</w:t>
       </w:r>
     </w:p>
     <w:p>
@@ -24568,22 +24484,7 @@
         <w:pStyle w:val="Textbody"/>
       </w:pPr>
       <w:r>
-        <w:t>Исследование четырёхразрядного синхронного</w:t>
-      </w:r>
-      <w:r>
-        <w:t xml:space="preserve"> </w:t>
-      </w:r>
-      <w:r>
-        <w:t>суммирующего счётчика с параллельным переносом ИС К555ИЕ9</w:t>
-      </w:r>
-      <w:r>
-        <w:t xml:space="preserve">, </w:t>
-      </w:r>
-      <w:r>
-        <w:t>аналог ИС 74LS160</w:t>
-      </w:r>
-      <w:r>
-        <w:t>.</w:t>
+        <w:t>Исследование четырёхразрядного синхронного суммирующего счётчика с параллельным переносом ИС К555ИЕ9, аналог ИС 74LS160.</w:t>
       </w:r>
     </w:p>
     <w:p>
@@ -24603,13 +24504,7 @@
         </w:numPr>
       </w:pPr>
       <w:r>
-        <w:t>от одиночных импульсов, подключив к прямым выходам</w:t>
-      </w:r>
-      <w:r>
-        <w:t xml:space="preserve"> </w:t>
-      </w:r>
-      <w:r>
-        <w:t>разрядов световые индикаторы,</w:t>
+        <w:t>от одиночных импульсов, подключив к прямым выходам разрядов световые индикаторы,</w:t>
       </w:r>
     </w:p>
     <w:p>
@@ -24630,31 +24525,7 @@
         <w:ind w:firstLine="720"/>
       </w:pPr>
       <w:r>
-        <w:t>Просмотреть на экране логического анализатора</w:t>
-      </w:r>
-      <w:r>
-        <w:t xml:space="preserve"> </w:t>
-      </w:r>
-      <w:r>
-        <w:t>(осциллографа) временную диаграмму сигналов на входе и выходах</w:t>
-      </w:r>
-      <w:r>
-        <w:t xml:space="preserve"> </w:t>
-      </w:r>
-      <w:r>
-        <w:t>счетчика, провести анализ временной диаграммы сигналов</w:t>
-      </w:r>
-      <w:r>
-        <w:t xml:space="preserve"> </w:t>
-      </w:r>
-      <w:r>
-        <w:t>счетчика. Измерить время задержки распространения счетчика и</w:t>
-      </w:r>
-      <w:r>
-        <w:t xml:space="preserve"> </w:t>
-      </w:r>
-      <w:r>
-        <w:t>максимальную частоту счета.</w:t>
+        <w:t>Просмотреть на экране логического анализатора (осциллографа) временную диаграмму сигналов на входе и выходах счетчика, провести анализ временной диаграммы сигналов счетчика. Измерить время задержки распространения счетчика и максимальную частоту счета.</w:t>
       </w:r>
     </w:p>
     <w:p>
@@ -25117,46 +24988,19 @@
         <w:ind w:firstLine="0"/>
       </w:pPr>
       <w:r>
-        <w:t>Исследование схем наращивания разрядности счетчиков</w:t>
-      </w:r>
-      <w:r>
-        <w:t xml:space="preserve"> </w:t>
-      </w:r>
-      <w:r>
-        <w:t>ИЕ9 до четырех секций с последовательным переносом между</w:t>
-      </w:r>
-      <w:r>
-        <w:t xml:space="preserve"> </w:t>
-      </w:r>
-      <w:r>
-        <w:t xml:space="preserve">секциями (рис. </w:t>
+        <w:t xml:space="preserve">Исследование схем наращивания разрядности счетчиков ИЕ9 до четырех секций с последовательным переносом между секциями (рис. </w:t>
       </w:r>
       <w:r>
         <w:t>11</w:t>
       </w:r>
       <w:r>
-        <w:t>)</w:t>
-      </w:r>
-      <w:r>
-        <w:t xml:space="preserve"> </w:t>
-      </w:r>
-      <w:r>
-        <w:t>и по структуре «быстрого» счета</w:t>
-      </w:r>
-      <w:r>
-        <w:t xml:space="preserve"> </w:t>
-      </w:r>
-      <w:r>
-        <w:t xml:space="preserve">(рис. </w:t>
+        <w:t xml:space="preserve">) и по структуре «быстрого» счета (рис. </w:t>
       </w:r>
       <w:r>
         <w:t>12</w:t>
       </w:r>
       <w:r>
-        <w:t>)</w:t>
-      </w:r>
-      <w:r>
-        <w:t>:</w:t>
+        <w:t>):</w:t>
       </w:r>
     </w:p>
     <w:p>
@@ -25166,6 +25010,9 @@
         <w:ind w:firstLine="0"/>
       </w:pPr>
       <w:r>
+        <w:rPr>
+          <w:noProof/>
+        </w:rPr>
         <w:drawing>
           <wp:inline distT="0" distB="0" distL="0" distR="0" wp14:anchorId="4971368C" wp14:editId="2A18EE9B">
             <wp:extent cx="5939790" cy="1831340"/>
@@ -25245,6 +25092,9 @@
         <w:ind w:firstLine="0"/>
       </w:pPr>
       <w:r>
+        <w:rPr>
+          <w:noProof/>
+        </w:rPr>
         <w:drawing>
           <wp:inline distT="0" distB="0" distL="0" distR="0" wp14:anchorId="06B98EAD" wp14:editId="2F213CE0">
             <wp:extent cx="5939790" cy="1816100"/>
@@ -27777,6 +27627,7 @@
   <w:style w:type="character" w:default="1" w:styleId="a0">
     <w:name w:val="Default Paragraph Font"/>
     <w:uiPriority w:val="1"/>
+    <w:semiHidden/>
     <w:unhideWhenUsed/>
   </w:style>
   <w:style w:type="table" w:default="1" w:styleId="a1">

</xml_diff>